<commit_message>
[ScheduList] Fix first lab
</commit_message>
<xml_diff>
--- a/Альмакеев_Романов_Касимов_ScheduList/Проект.docx
+++ b/Альмакеев_Романов_Касимов_ScheduList/Проект.docx
@@ -354,40 +354,54 @@
     </w:p>
     <w:p>
       <w:pPr>
-        <w:spacing w:after="0" w:line="360" w:lineRule="auto"/>
-        <w:jc w:val="center"/>
-        <w:rPr>
-          <w:rFonts w:ascii="Times New Roman" w:hAnsi="Times New Roman" w:cs="Times New Roman"/>
-          <w:sz w:val="28"/>
-          <w:szCs w:val="28"/>
-          <w:lang w:val="en-US"/>
-        </w:rPr>
-      </w:pPr>
-      <w:r>
-        <w:rPr>
-          <w:rFonts w:ascii="Times New Roman" w:hAnsi="Times New Roman" w:cs="Times New Roman"/>
-          <w:sz w:val="28"/>
-          <w:szCs w:val="28"/>
-          <w:lang w:val="en-US"/>
-        </w:rPr>
-        <w:t>&lt;</w:t>
-      </w:r>
-      <w:r>
-        <w:rPr>
-          <w:rFonts w:ascii="Times New Roman" w:hAnsi="Times New Roman" w:cs="Times New Roman"/>
-          <w:sz w:val="28"/>
-          <w:szCs w:val="28"/>
-        </w:rPr>
-        <w:t>Название компании</w:t>
-      </w:r>
-      <w:r>
-        <w:rPr>
-          <w:rFonts w:ascii="Times New Roman" w:hAnsi="Times New Roman" w:cs="Times New Roman"/>
-          <w:sz w:val="28"/>
-          <w:szCs w:val="28"/>
-          <w:lang w:val="en-US"/>
-        </w:rPr>
-        <w:t>&gt;</w:t>
+        <w:jc w:val="right"/>
+        <w:rPr>
+          <w:rFonts w:ascii="Times New Roman" w:hAnsi="Times New Roman" w:cs="Times New Roman"/>
+          <w:sz w:val="28"/>
+          <w:szCs w:val="28"/>
+        </w:rPr>
+      </w:pPr>
+      <w:r>
+        <w:rPr>
+          <w:rFonts w:ascii="Times New Roman" w:hAnsi="Times New Roman" w:cs="Times New Roman"/>
+          <w:b/>
+          <w:bCs/>
+          <w:sz w:val="28"/>
+          <w:szCs w:val="28"/>
+        </w:rPr>
+        <w:t xml:space="preserve">Создатели: Альмакеев Ф.И., Романов К.А., </w:t>
+      </w:r>
+      <w:proofErr w:type="spellStart"/>
+      <w:r>
+        <w:rPr>
+          <w:rFonts w:ascii="Times New Roman" w:hAnsi="Times New Roman" w:cs="Times New Roman"/>
+          <w:b/>
+          <w:bCs/>
+          <w:sz w:val="28"/>
+          <w:szCs w:val="28"/>
+        </w:rPr>
+        <w:t>Касимов</w:t>
+      </w:r>
+      <w:proofErr w:type="spellEnd"/>
+      <w:r>
+        <w:rPr>
+          <w:rFonts w:ascii="Times New Roman" w:hAnsi="Times New Roman" w:cs="Times New Roman"/>
+          <w:b/>
+          <w:bCs/>
+          <w:sz w:val="28"/>
+          <w:szCs w:val="28"/>
+        </w:rPr>
+        <w:t xml:space="preserve"> А.М</w:t>
+      </w:r>
+      <w:r>
+        <w:rPr>
+          <w:rFonts w:ascii="Times New Roman" w:hAnsi="Times New Roman" w:cs="Times New Roman"/>
+          <w:b/>
+          <w:bCs/>
+          <w:sz w:val="28"/>
+          <w:szCs w:val="28"/>
+        </w:rPr>
+        <w:t xml:space="preserve">. </w:t>
       </w:r>
     </w:p>
     <w:p>
@@ -529,7 +543,23 @@
           <w:sz w:val="28"/>
           <w:szCs w:val="28"/>
         </w:rPr>
-        <w:t>Прекратить страдания студентов, связанные с рукописным расписанием.</w:t>
+        <w:t xml:space="preserve">Прекратить страдания студентов, связанные с </w:t>
+      </w:r>
+      <w:r>
+        <w:rPr>
+          <w:rFonts w:ascii="Times New Roman" w:hAnsi="Times New Roman" w:cs="Times New Roman"/>
+          <w:sz w:val="28"/>
+          <w:szCs w:val="28"/>
+        </w:rPr>
+        <w:t>текущей формой расписания</w:t>
+      </w:r>
+      <w:r>
+        <w:rPr>
+          <w:rFonts w:ascii="Times New Roman" w:hAnsi="Times New Roman" w:cs="Times New Roman"/>
+          <w:sz w:val="28"/>
+          <w:szCs w:val="28"/>
+        </w:rPr>
+        <w:t>.</w:t>
       </w:r>
     </w:p>
     <w:p>
@@ -828,9 +858,9 @@
       </w:tblPr>
       <w:tblGrid>
         <w:gridCol w:w="2605"/>
-        <w:gridCol w:w="2039"/>
-        <w:gridCol w:w="2835"/>
-        <w:gridCol w:w="2942"/>
+        <w:gridCol w:w="2465"/>
+        <w:gridCol w:w="1990"/>
+        <w:gridCol w:w="3361"/>
       </w:tblGrid>
       <w:tr>
         <w:tc>
@@ -892,7 +922,7 @@
         </w:tc>
         <w:tc>
           <w:tcPr>
-            <w:tcW w:w="2039" w:type="dxa"/>
+            <w:tcW w:w="2465" w:type="dxa"/>
           </w:tcPr>
           <w:p>
             <w:pPr>
@@ -926,7 +956,7 @@
         </w:tc>
         <w:tc>
           <w:tcPr>
-            <w:tcW w:w="2835" w:type="dxa"/>
+            <w:tcW w:w="1990" w:type="dxa"/>
           </w:tcPr>
           <w:p>
             <w:pPr>
@@ -944,13 +974,13 @@
                 <w:sz w:val="28"/>
                 <w:szCs w:val="28"/>
               </w:rPr>
-              <w:t>Удобство пользовательского интерфейса</w:t>
+              <w:t>Распределение ролей пользователей</w:t>
             </w:r>
           </w:p>
         </w:tc>
         <w:tc>
           <w:tcPr>
-            <w:tcW w:w="2942" w:type="dxa"/>
+            <w:tcW w:w="3361" w:type="dxa"/>
           </w:tcPr>
           <w:p>
             <w:pPr>
@@ -969,6 +999,14 @@
                 <w:szCs w:val="28"/>
               </w:rPr>
               <w:t>Ориентированность на российские учебные учреждения</w:t>
+            </w:r>
+            <w:r>
+              <w:rPr>
+                <w:rFonts w:ascii="Times New Roman" w:hAnsi="Times New Roman" w:cs="Times New Roman"/>
+                <w:sz w:val="28"/>
+                <w:szCs w:val="28"/>
+              </w:rPr>
+              <w:t xml:space="preserve"> (русская локализация, российские стандарты)</w:t>
             </w:r>
           </w:p>
         </w:tc>
@@ -1001,7 +1039,7 @@
         </w:tc>
         <w:tc>
           <w:tcPr>
-            <w:tcW w:w="2039" w:type="dxa"/>
+            <w:tcW w:w="2465" w:type="dxa"/>
             <w:shd w:val="clear" w:color="auto" w:fill="76E0A1"/>
           </w:tcPr>
           <w:p>
@@ -1030,7 +1068,7 @@
         </w:tc>
         <w:tc>
           <w:tcPr>
-            <w:tcW w:w="2835" w:type="dxa"/>
+            <w:tcW w:w="1990" w:type="dxa"/>
             <w:shd w:val="clear" w:color="auto" w:fill="E5B8B7" w:themeFill="accent2" w:themeFillTint="66"/>
           </w:tcPr>
           <w:p>
@@ -1059,7 +1097,7 @@
         </w:tc>
         <w:tc>
           <w:tcPr>
-            <w:tcW w:w="2942" w:type="dxa"/>
+            <w:tcW w:w="3361" w:type="dxa"/>
             <w:shd w:val="clear" w:color="auto" w:fill="E5B8B7" w:themeFill="accent2" w:themeFillTint="66"/>
           </w:tcPr>
           <w:p>
@@ -1115,7 +1153,7 @@
         </w:tc>
         <w:tc>
           <w:tcPr>
-            <w:tcW w:w="2039" w:type="dxa"/>
+            <w:tcW w:w="2465" w:type="dxa"/>
             <w:shd w:val="clear" w:color="auto" w:fill="76E0A1"/>
           </w:tcPr>
           <w:p>
@@ -1144,7 +1182,7 @@
         </w:tc>
         <w:tc>
           <w:tcPr>
-            <w:tcW w:w="2835" w:type="dxa"/>
+            <w:tcW w:w="1990" w:type="dxa"/>
             <w:shd w:val="clear" w:color="auto" w:fill="E5B8B7" w:themeFill="accent2" w:themeFillTint="66"/>
           </w:tcPr>
           <w:p>
@@ -1173,7 +1211,7 @@
         </w:tc>
         <w:tc>
           <w:tcPr>
-            <w:tcW w:w="2942" w:type="dxa"/>
+            <w:tcW w:w="3361" w:type="dxa"/>
             <w:shd w:val="clear" w:color="auto" w:fill="E5B8B7" w:themeFill="accent2" w:themeFillTint="66"/>
           </w:tcPr>
           <w:p>
@@ -1229,7 +1267,7 @@
         </w:tc>
         <w:tc>
           <w:tcPr>
-            <w:tcW w:w="2039" w:type="dxa"/>
+            <w:tcW w:w="2465" w:type="dxa"/>
             <w:shd w:val="clear" w:color="auto" w:fill="76E0A1"/>
           </w:tcPr>
           <w:p>
@@ -1258,7 +1296,7 @@
         </w:tc>
         <w:tc>
           <w:tcPr>
-            <w:tcW w:w="2835" w:type="dxa"/>
+            <w:tcW w:w="1990" w:type="dxa"/>
             <w:shd w:val="clear" w:color="auto" w:fill="76E0A1"/>
           </w:tcPr>
           <w:p>
@@ -1287,7 +1325,7 @@
         </w:tc>
         <w:tc>
           <w:tcPr>
-            <w:tcW w:w="2942" w:type="dxa"/>
+            <w:tcW w:w="3361" w:type="dxa"/>
             <w:shd w:val="clear" w:color="auto" w:fill="E5B8B7" w:themeFill="accent2" w:themeFillTint="66"/>
           </w:tcPr>
           <w:p>
@@ -1343,7 +1381,7 @@
         </w:tc>
         <w:tc>
           <w:tcPr>
-            <w:tcW w:w="2039" w:type="dxa"/>
+            <w:tcW w:w="2465" w:type="dxa"/>
             <w:shd w:val="clear" w:color="auto" w:fill="76E0A1"/>
           </w:tcPr>
           <w:p>
@@ -1372,7 +1410,7 @@
         </w:tc>
         <w:tc>
           <w:tcPr>
-            <w:tcW w:w="2835" w:type="dxa"/>
+            <w:tcW w:w="1990" w:type="dxa"/>
             <w:shd w:val="clear" w:color="auto" w:fill="76E0A1"/>
           </w:tcPr>
           <w:p>
@@ -1401,7 +1439,7 @@
         </w:tc>
         <w:tc>
           <w:tcPr>
-            <w:tcW w:w="2942" w:type="dxa"/>
+            <w:tcW w:w="3361" w:type="dxa"/>
             <w:shd w:val="clear" w:color="auto" w:fill="E5B8B7" w:themeFill="accent2" w:themeFillTint="66"/>
           </w:tcPr>
           <w:p>
@@ -1459,7 +1497,7 @@
         </w:tc>
         <w:tc>
           <w:tcPr>
-            <w:tcW w:w="2039" w:type="dxa"/>
+            <w:tcW w:w="2465" w:type="dxa"/>
             <w:shd w:val="clear" w:color="auto" w:fill="76E0A1"/>
           </w:tcPr>
           <w:p>
@@ -1488,7 +1526,7 @@
         </w:tc>
         <w:tc>
           <w:tcPr>
-            <w:tcW w:w="2835" w:type="dxa"/>
+            <w:tcW w:w="1990" w:type="dxa"/>
             <w:shd w:val="clear" w:color="auto" w:fill="76E0A1"/>
           </w:tcPr>
           <w:p>
@@ -1517,7 +1555,7 @@
         </w:tc>
         <w:tc>
           <w:tcPr>
-            <w:tcW w:w="2942" w:type="dxa"/>
+            <w:tcW w:w="3361" w:type="dxa"/>
             <w:shd w:val="clear" w:color="auto" w:fill="76E0A1"/>
           </w:tcPr>
           <w:p>
@@ -1599,7 +1637,6 @@
           <w:sz w:val="28"/>
           <w:szCs w:val="28"/>
         </w:rPr>
-        <w:lastRenderedPageBreak/>
         <w:t>Результаты проекта</w:t>
       </w:r>
     </w:p>
@@ -1695,7 +1732,15 @@
           <w:sz w:val="28"/>
           <w:szCs w:val="28"/>
         </w:rPr>
-        <w:t xml:space="preserve">Серверная часть проекта реализована на языке </w:t>
+        <w:t xml:space="preserve">Пользовательские роли: наблюдатель, </w:t>
+      </w:r>
+      <w:r>
+        <w:rPr>
+          <w:rFonts w:ascii="Times New Roman" w:hAnsi="Times New Roman" w:cs="Times New Roman"/>
+          <w:sz w:val="28"/>
+          <w:szCs w:val="28"/>
+        </w:rPr>
+        <w:t>администратор</w:t>
       </w:r>
       <w:r>
         <w:rPr>
@@ -1703,48 +1748,6 @@
           <w:sz w:val="28"/>
           <w:szCs w:val="28"/>
           <w:lang w:val="en-US"/>
-        </w:rPr>
-        <w:t>Java</w:t>
-      </w:r>
-      <w:r>
-        <w:rPr>
-          <w:rFonts w:ascii="Times New Roman" w:hAnsi="Times New Roman" w:cs="Times New Roman"/>
-          <w:sz w:val="28"/>
-          <w:szCs w:val="28"/>
-        </w:rPr>
-        <w:t xml:space="preserve"> с использованием </w:t>
-      </w:r>
-      <w:r>
-        <w:rPr>
-          <w:rFonts w:ascii="Times New Roman" w:hAnsi="Times New Roman" w:cs="Times New Roman"/>
-          <w:sz w:val="28"/>
-          <w:szCs w:val="28"/>
-          <w:lang w:val="en-US"/>
-        </w:rPr>
-        <w:t>Spring</w:t>
-      </w:r>
-      <w:r>
-        <w:rPr>
-          <w:rFonts w:ascii="Times New Roman" w:hAnsi="Times New Roman" w:cs="Times New Roman"/>
-          <w:sz w:val="28"/>
-          <w:szCs w:val="28"/>
-        </w:rPr>
-        <w:t xml:space="preserve"> </w:t>
-      </w:r>
-      <w:r>
-        <w:rPr>
-          <w:rFonts w:ascii="Times New Roman" w:hAnsi="Times New Roman" w:cs="Times New Roman"/>
-          <w:sz w:val="28"/>
-          <w:szCs w:val="28"/>
-          <w:lang w:val="en-US"/>
-        </w:rPr>
-        <w:t>Framework</w:t>
-      </w:r>
-      <w:r>
-        <w:rPr>
-          <w:rFonts w:ascii="Times New Roman" w:hAnsi="Times New Roman" w:cs="Times New Roman"/>
-          <w:sz w:val="28"/>
-          <w:szCs w:val="28"/>
         </w:rPr>
         <w:t>;</w:t>
       </w:r>
@@ -1771,57 +1774,7 @@
           <w:sz w:val="28"/>
           <w:szCs w:val="28"/>
         </w:rPr>
-        <w:t>За с</w:t>
-      </w:r>
-      <w:r>
-        <w:rPr>
-          <w:rFonts w:ascii="Times New Roman" w:hAnsi="Times New Roman" w:cs="Times New Roman"/>
-          <w:sz w:val="28"/>
-          <w:szCs w:val="28"/>
-        </w:rPr>
-        <w:t xml:space="preserve">вязь клиентской и серверной части </w:t>
-      </w:r>
-      <w:r>
-        <w:rPr>
-          <w:rFonts w:ascii="Times New Roman" w:hAnsi="Times New Roman" w:cs="Times New Roman"/>
-          <w:sz w:val="28"/>
-          <w:szCs w:val="28"/>
-        </w:rPr>
-        <w:t xml:space="preserve">отвечает </w:t>
-      </w:r>
-      <w:r>
-        <w:rPr>
-          <w:rFonts w:ascii="Times New Roman" w:hAnsi="Times New Roman" w:cs="Times New Roman"/>
-          <w:sz w:val="28"/>
-          <w:szCs w:val="28"/>
-          <w:lang w:val="en-US"/>
-        </w:rPr>
-        <w:t>REST</w:t>
-      </w:r>
-      <w:r>
-        <w:rPr>
-          <w:rFonts w:ascii="Times New Roman" w:hAnsi="Times New Roman" w:cs="Times New Roman"/>
-          <w:sz w:val="28"/>
-          <w:szCs w:val="28"/>
-        </w:rPr>
-        <w:t xml:space="preserve"> </w:t>
-      </w:r>
-      <w:r>
-        <w:rPr>
-          <w:rFonts w:ascii="Times New Roman" w:hAnsi="Times New Roman" w:cs="Times New Roman"/>
-          <w:sz w:val="28"/>
-          <w:szCs w:val="28"/>
-          <w:lang w:val="en-US"/>
-        </w:rPr>
-        <w:t>API</w:t>
-      </w:r>
-      <w:r>
-        <w:rPr>
-          <w:rFonts w:ascii="Times New Roman" w:hAnsi="Times New Roman" w:cs="Times New Roman"/>
-          <w:sz w:val="28"/>
-          <w:szCs w:val="28"/>
-        </w:rPr>
-        <w:t>;</w:t>
+        <w:t>Авторизация для администратора</w:t>
       </w:r>
     </w:p>
     <w:p>
@@ -1846,26 +1799,7 @@
           <w:sz w:val="28"/>
           <w:szCs w:val="28"/>
         </w:rPr>
-        <w:t xml:space="preserve">В качестве БД использована </w:t>
-      </w:r>
-      <w:proofErr w:type="spellStart"/>
-      <w:r>
-        <w:rPr>
-          <w:rFonts w:ascii="Times New Roman" w:hAnsi="Times New Roman" w:cs="Times New Roman"/>
-          <w:sz w:val="28"/>
-          <w:szCs w:val="28"/>
-          <w:lang w:val="en-US"/>
-        </w:rPr>
-        <w:t>PostgreSQL</w:t>
-      </w:r>
-      <w:proofErr w:type="spellEnd"/>
-      <w:r>
-        <w:rPr>
-          <w:rFonts w:ascii="Times New Roman" w:hAnsi="Times New Roman" w:cs="Times New Roman"/>
-          <w:sz w:val="28"/>
-          <w:szCs w:val="28"/>
-        </w:rPr>
-        <w:t>;</w:t>
+        <w:t>На главной странице нужно выбрать факультет и группу</w:t>
       </w:r>
     </w:p>
     <w:p>
@@ -1889,25 +1823,8 @@
           <w:rFonts w:ascii="Times New Roman" w:hAnsi="Times New Roman" w:cs="Times New Roman"/>
           <w:sz w:val="28"/>
           <w:szCs w:val="28"/>
-          <w:lang w:val="en-US"/>
-        </w:rPr>
-        <w:t>API</w:t>
-      </w:r>
-      <w:r>
-        <w:rPr>
-          <w:rFonts w:ascii="Times New Roman" w:hAnsi="Times New Roman" w:cs="Times New Roman"/>
-          <w:sz w:val="28"/>
-          <w:szCs w:val="28"/>
-        </w:rPr>
-        <w:t xml:space="preserve"> </w:t>
-      </w:r>
-      <w:r>
-        <w:rPr>
-          <w:rFonts w:ascii="Times New Roman" w:hAnsi="Times New Roman" w:cs="Times New Roman"/>
-          <w:sz w:val="28"/>
-          <w:szCs w:val="28"/>
-        </w:rPr>
-        <w:t>предоставляет возможность получения данных, создания, модификации и удаления данных из БД;</w:t>
+        </w:rPr>
+        <w:t>При выборе группы открывается расписание в виде таблицы</w:t>
       </w:r>
     </w:p>
     <w:p>
@@ -1932,34 +1849,23 @@
           <w:sz w:val="28"/>
           <w:szCs w:val="28"/>
         </w:rPr>
-        <w:t>В качестве си</w:t>
-      </w:r>
-      <w:r>
-        <w:rPr>
-          <w:rFonts w:ascii="Times New Roman" w:hAnsi="Times New Roman" w:cs="Times New Roman"/>
-          <w:sz w:val="28"/>
-          <w:szCs w:val="28"/>
-        </w:rPr>
-        <w:t xml:space="preserve">стемы контроля версий будет использоваться </w:t>
-      </w:r>
-      <w:proofErr w:type="spellStart"/>
-      <w:r>
-        <w:rPr>
-          <w:rFonts w:ascii="Times New Roman" w:hAnsi="Times New Roman" w:cs="Times New Roman"/>
-          <w:sz w:val="28"/>
-          <w:szCs w:val="28"/>
-          <w:lang w:val="en-US"/>
-        </w:rPr>
-        <w:t>git</w:t>
-      </w:r>
-      <w:proofErr w:type="spellEnd"/>
-      <w:r>
-        <w:rPr>
-          <w:rFonts w:ascii="Times New Roman" w:hAnsi="Times New Roman" w:cs="Times New Roman"/>
-          <w:sz w:val="28"/>
-          <w:szCs w:val="28"/>
-        </w:rPr>
-        <w:t>;</w:t>
+        <w:t>Т</w:t>
+      </w:r>
+      <w:r>
+        <w:rPr>
+          <w:rFonts w:ascii="Times New Roman" w:hAnsi="Times New Roman" w:cs="Times New Roman"/>
+          <w:sz w:val="28"/>
+          <w:szCs w:val="28"/>
+        </w:rPr>
+        <w:t>аблицы</w:t>
+      </w:r>
+      <w:r>
+        <w:rPr>
+          <w:rFonts w:ascii="Times New Roman" w:hAnsi="Times New Roman" w:cs="Times New Roman"/>
+          <w:sz w:val="28"/>
+          <w:szCs w:val="28"/>
+        </w:rPr>
+        <w:t xml:space="preserve"> с расписанием предметов и временных промежутков</w:t>
       </w:r>
     </w:p>
     <w:p>
@@ -1984,63 +1890,7 @@
           <w:sz w:val="28"/>
           <w:szCs w:val="28"/>
         </w:rPr>
-        <w:t xml:space="preserve">Клиентская часть будет реализована на </w:t>
-      </w:r>
-      <w:proofErr w:type="spellStart"/>
-      <w:r>
-        <w:rPr>
-          <w:rFonts w:ascii="Times New Roman" w:hAnsi="Times New Roman" w:cs="Times New Roman"/>
-          <w:sz w:val="28"/>
-          <w:szCs w:val="28"/>
-        </w:rPr>
-        <w:t>фреймворке</w:t>
-      </w:r>
-      <w:proofErr w:type="spellEnd"/>
-      <w:r>
-        <w:rPr>
-          <w:rFonts w:ascii="Times New Roman" w:hAnsi="Times New Roman" w:cs="Times New Roman"/>
-          <w:sz w:val="28"/>
-          <w:szCs w:val="28"/>
-        </w:rPr>
-        <w:t xml:space="preserve"> </w:t>
-      </w:r>
-      <w:proofErr w:type="spellStart"/>
-      <w:r>
-        <w:rPr>
-          <w:rFonts w:ascii="Times New Roman" w:hAnsi="Times New Roman" w:cs="Times New Roman"/>
-          <w:sz w:val="28"/>
-          <w:szCs w:val="28"/>
-          <w:lang w:val="en-US"/>
-        </w:rPr>
-        <w:t>vue</w:t>
-      </w:r>
-      <w:proofErr w:type="spellEnd"/>
-      <w:r>
-        <w:rPr>
-          <w:rFonts w:ascii="Times New Roman" w:hAnsi="Times New Roman" w:cs="Times New Roman"/>
-          <w:sz w:val="28"/>
-          <w:szCs w:val="28"/>
-        </w:rPr>
-        <w:t xml:space="preserve"> </w:t>
-      </w:r>
-      <w:proofErr w:type="spellStart"/>
-      <w:r>
-        <w:rPr>
-          <w:rFonts w:ascii="Times New Roman" w:hAnsi="Times New Roman" w:cs="Times New Roman"/>
-          <w:sz w:val="28"/>
-          <w:szCs w:val="28"/>
-          <w:lang w:val="en-US"/>
-        </w:rPr>
-        <w:t>js</w:t>
-      </w:r>
-      <w:proofErr w:type="spellEnd"/>
-      <w:r>
-        <w:rPr>
-          <w:rFonts w:ascii="Times New Roman" w:hAnsi="Times New Roman" w:cs="Times New Roman"/>
-          <w:sz w:val="28"/>
-          <w:szCs w:val="28"/>
-        </w:rPr>
-        <w:t>;</w:t>
+        <w:t>Поиск расписания по совпадению ФИО преподавателя</w:t>
       </w:r>
     </w:p>
     <w:p>
@@ -2065,26 +1915,32 @@
           <w:sz w:val="28"/>
           <w:szCs w:val="28"/>
         </w:rPr>
-        <w:t xml:space="preserve">Дизайн </w:t>
-      </w:r>
-      <w:r>
-        <w:rPr>
-          <w:rFonts w:ascii="Times New Roman" w:hAnsi="Times New Roman" w:cs="Times New Roman"/>
-          <w:sz w:val="28"/>
-          <w:szCs w:val="28"/>
-        </w:rPr>
-        <w:t xml:space="preserve">разработан в соответствии со спецификацией </w:t>
-      </w:r>
-      <w:proofErr w:type="spellStart"/>
-      <w:r>
-        <w:rPr>
-          <w:rFonts w:ascii="Times New Roman" w:hAnsi="Times New Roman" w:cs="Times New Roman"/>
-          <w:sz w:val="28"/>
-          <w:szCs w:val="28"/>
-        </w:rPr>
-        <w:t>Material</w:t>
-      </w:r>
-      <w:proofErr w:type="spellEnd"/>
+        <w:t xml:space="preserve">При поиске выводится список совпадений в формате </w:t>
+      </w:r>
+      <w:r>
+        <w:rPr>
+          <w:rFonts w:ascii="Times New Roman" w:hAnsi="Times New Roman" w:cs="Times New Roman"/>
+          <w:sz w:val="28"/>
+          <w:szCs w:val="28"/>
+        </w:rPr>
+        <w:t>{</w:t>
+      </w:r>
+      <w:r>
+        <w:rPr>
+          <w:rFonts w:ascii="Times New Roman" w:hAnsi="Times New Roman" w:cs="Times New Roman"/>
+          <w:sz w:val="28"/>
+          <w:szCs w:val="28"/>
+        </w:rPr>
+        <w:t>Факультет</w:t>
+      </w:r>
+      <w:r>
+        <w:rPr>
+          <w:rFonts w:ascii="Times New Roman" w:hAnsi="Times New Roman" w:cs="Times New Roman"/>
+          <w:sz w:val="28"/>
+          <w:szCs w:val="28"/>
+        </w:rPr>
+        <w:t>}</w:t>
+      </w:r>
       <w:r>
         <w:rPr>
           <w:rFonts w:ascii="Times New Roman" w:hAnsi="Times New Roman" w:cs="Times New Roman"/>
@@ -2093,23 +1949,29 @@
         </w:rPr>
         <w:t xml:space="preserve"> </w:t>
       </w:r>
-      <w:proofErr w:type="spellStart"/>
-      <w:r>
-        <w:rPr>
-          <w:rFonts w:ascii="Times New Roman" w:hAnsi="Times New Roman" w:cs="Times New Roman"/>
-          <w:sz w:val="28"/>
-          <w:szCs w:val="28"/>
-        </w:rPr>
-        <w:t>Design</w:t>
-      </w:r>
-      <w:proofErr w:type="spellEnd"/>
-      <w:r>
-        <w:rPr>
-          <w:rFonts w:ascii="Times New Roman" w:hAnsi="Times New Roman" w:cs="Times New Roman"/>
-          <w:sz w:val="28"/>
-          <w:szCs w:val="28"/>
-        </w:rPr>
-        <w:t>;</w:t>
+      <w:r>
+        <w:rPr>
+          <w:rFonts w:ascii="Times New Roman" w:hAnsi="Times New Roman" w:cs="Times New Roman"/>
+          <w:sz w:val="28"/>
+          <w:szCs w:val="28"/>
+        </w:rPr>
+        <w:t>{</w:t>
+      </w:r>
+      <w:r>
+        <w:rPr>
+          <w:rFonts w:ascii="Times New Roman" w:hAnsi="Times New Roman" w:cs="Times New Roman"/>
+          <w:sz w:val="28"/>
+          <w:szCs w:val="28"/>
+        </w:rPr>
+        <w:t>Группа</w:t>
+      </w:r>
+      <w:r>
+        <w:rPr>
+          <w:rFonts w:ascii="Times New Roman" w:hAnsi="Times New Roman" w:cs="Times New Roman"/>
+          <w:sz w:val="28"/>
+          <w:szCs w:val="28"/>
+        </w:rPr>
+        <w:t>}</w:t>
       </w:r>
     </w:p>
     <w:p>
@@ -2134,15 +1996,7 @@
           <w:sz w:val="28"/>
           <w:szCs w:val="28"/>
         </w:rPr>
-        <w:t>Список всех ранее созданных расписаний</w:t>
-      </w:r>
-      <w:r>
-        <w:rPr>
-          <w:rFonts w:ascii="Times New Roman" w:hAnsi="Times New Roman" w:cs="Times New Roman"/>
-          <w:sz w:val="28"/>
-          <w:szCs w:val="28"/>
-        </w:rPr>
-        <w:t>;</w:t>
+        <w:t>При наведении на найденное совпадение появляется расписание</w:t>
       </w:r>
     </w:p>
     <w:p>
@@ -2166,32 +2020,34 @@
           <w:rFonts w:ascii="Times New Roman" w:hAnsi="Times New Roman" w:cs="Times New Roman"/>
           <w:sz w:val="28"/>
           <w:szCs w:val="28"/>
-        </w:rPr>
-        <w:t>Интуитивно</w:t>
-      </w:r>
-      <w:r>
-        <w:rPr>
-          <w:rFonts w:ascii="Times New Roman" w:hAnsi="Times New Roman" w:cs="Times New Roman"/>
-          <w:sz w:val="28"/>
-          <w:szCs w:val="28"/>
-        </w:rPr>
-        <w:t xml:space="preserve"> понятный</w:t>
-      </w:r>
-      <w:r>
-        <w:rPr>
-          <w:rFonts w:ascii="Times New Roman" w:hAnsi="Times New Roman" w:cs="Times New Roman"/>
-          <w:sz w:val="28"/>
-          <w:szCs w:val="28"/>
-        </w:rPr>
-        <w:t xml:space="preserve"> </w:t>
-      </w:r>
-      <w:r>
-        <w:rPr>
-          <w:rFonts w:ascii="Times New Roman" w:hAnsi="Times New Roman" w:cs="Times New Roman"/>
-          <w:sz w:val="28"/>
-          <w:szCs w:val="28"/>
-        </w:rPr>
-        <w:t>интерфейс работы с расписанием;</w:t>
+          <w:lang w:val="en-US"/>
+        </w:rPr>
+        <w:t>“</w:t>
+      </w:r>
+      <w:r>
+        <w:rPr>
+          <w:rFonts w:ascii="Times New Roman" w:hAnsi="Times New Roman" w:cs="Times New Roman"/>
+          <w:sz w:val="28"/>
+          <w:szCs w:val="28"/>
+        </w:rPr>
+        <w:t>Хлебные крошки</w:t>
+      </w:r>
+      <w:r>
+        <w:rPr>
+          <w:rFonts w:ascii="Times New Roman" w:hAnsi="Times New Roman" w:cs="Times New Roman"/>
+          <w:sz w:val="28"/>
+          <w:szCs w:val="28"/>
+          <w:lang w:val="en-US"/>
+        </w:rPr>
+        <w:t>”</w:t>
+      </w:r>
+      <w:r>
+        <w:rPr>
+          <w:rFonts w:ascii="Times New Roman" w:hAnsi="Times New Roman" w:cs="Times New Roman"/>
+          <w:sz w:val="28"/>
+          <w:szCs w:val="28"/>
+        </w:rPr>
+        <w:t xml:space="preserve"> для факультета, группы</w:t>
       </w:r>
     </w:p>
     <w:p>
@@ -2216,6 +2072,14 @@
           <w:sz w:val="28"/>
           <w:szCs w:val="28"/>
         </w:rPr>
+        <w:t xml:space="preserve"> </w:t>
+      </w:r>
+      <w:r>
+        <w:rPr>
+          <w:rFonts w:ascii="Times New Roman" w:hAnsi="Times New Roman" w:cs="Times New Roman"/>
+          <w:sz w:val="28"/>
+          <w:szCs w:val="28"/>
+        </w:rPr>
         <w:t xml:space="preserve">Работа сервиса гарантируется в </w:t>
       </w:r>
       <w:proofErr w:type="spellStart"/>
@@ -2317,55 +2181,7 @@
           <w:sz w:val="28"/>
           <w:szCs w:val="28"/>
         </w:rPr>
-        <w:t>Определит</w:t>
-      </w:r>
-      <w:r>
-        <w:rPr>
-          <w:rFonts w:ascii="Times New Roman" w:hAnsi="Times New Roman" w:cs="Times New Roman"/>
-          <w:sz w:val="28"/>
-          <w:szCs w:val="28"/>
-        </w:rPr>
-        <w:t>ь</w:t>
-      </w:r>
-      <w:r>
-        <w:rPr>
-          <w:rFonts w:ascii="Times New Roman" w:hAnsi="Times New Roman" w:cs="Times New Roman"/>
-          <w:sz w:val="28"/>
-          <w:szCs w:val="28"/>
-        </w:rPr>
-        <w:t>ся с основными</w:t>
-      </w:r>
-      <w:r>
-        <w:rPr>
-          <w:rFonts w:ascii="Times New Roman" w:hAnsi="Times New Roman" w:cs="Times New Roman"/>
-          <w:sz w:val="28"/>
-          <w:szCs w:val="28"/>
-        </w:rPr>
-        <w:t xml:space="preserve"> </w:t>
-      </w:r>
-      <w:r>
-        <w:rPr>
-          <w:rFonts w:ascii="Times New Roman" w:hAnsi="Times New Roman" w:cs="Times New Roman"/>
-          <w:sz w:val="28"/>
-          <w:szCs w:val="28"/>
-        </w:rPr>
-        <w:t>концепциями</w:t>
-      </w:r>
-      <w:r>
-        <w:rPr>
-          <w:rFonts w:ascii="Times New Roman" w:hAnsi="Times New Roman" w:cs="Times New Roman"/>
-          <w:sz w:val="28"/>
-          <w:szCs w:val="28"/>
-        </w:rPr>
-        <w:t xml:space="preserve"> </w:t>
-      </w:r>
-      <w:r>
-        <w:rPr>
-          <w:rFonts w:ascii="Times New Roman" w:hAnsi="Times New Roman" w:cs="Times New Roman"/>
-          <w:sz w:val="28"/>
-          <w:szCs w:val="28"/>
-        </w:rPr>
-        <w:t>проекта</w:t>
+        <w:t>Реализовать серверную часть сервиса</w:t>
       </w:r>
     </w:p>
     <w:p>
@@ -2389,7 +2205,7 @@
           <w:sz w:val="28"/>
           <w:szCs w:val="28"/>
         </w:rPr>
-        <w:t>Реализовать серверную часть сервиса</w:t>
+        <w:t xml:space="preserve">Решить поставленные проблемы </w:t>
       </w:r>
     </w:p>
     <w:p>
@@ -2418,30 +2234,6 @@
     </w:p>
     <w:p>
       <w:pPr>
-        <w:pStyle w:val="a3"/>
-        <w:numPr>
-          <w:ilvl w:val="0"/>
-          <w:numId w:val="3"/>
-        </w:numPr>
-        <w:spacing w:after="0" w:line="360" w:lineRule="auto"/>
-        <w:jc w:val="both"/>
-        <w:rPr>
-          <w:rFonts w:ascii="Times New Roman" w:hAnsi="Times New Roman" w:cs="Times New Roman"/>
-          <w:sz w:val="28"/>
-          <w:szCs w:val="28"/>
-        </w:rPr>
-      </w:pPr>
-      <w:r>
-        <w:rPr>
-          <w:rFonts w:ascii="Times New Roman" w:hAnsi="Times New Roman" w:cs="Times New Roman"/>
-          <w:sz w:val="28"/>
-          <w:szCs w:val="28"/>
-        </w:rPr>
-        <w:t>Презентовать продукт</w:t>
-      </w:r>
-    </w:p>
-    <w:p>
-      <w:pPr>
         <w:spacing w:after="0" w:line="360" w:lineRule="auto"/>
         <w:jc w:val="both"/>
         <w:rPr>
@@ -2543,6 +2335,14 @@
           <w:szCs w:val="28"/>
         </w:rPr>
         <w:t>Ограничение по количеству событий в расписании на день – 8.</w:t>
+      </w:r>
+      <w:r>
+        <w:rPr>
+          <w:rFonts w:ascii="Times New Roman" w:hAnsi="Times New Roman" w:cs="Times New Roman"/>
+          <w:sz w:val="28"/>
+          <w:szCs w:val="28"/>
+        </w:rPr>
+        <w:t xml:space="preserve"> Предполагается, что временные промежутки занятий не будут изменяться (90 мин).</w:t>
       </w:r>
     </w:p>
     <w:sectPr>
@@ -3370,7 +3170,7 @@
 </file>
 
 <file path=customXml/itemProps1.xml><?xml version="1.0" encoding="utf-8"?>
-<ds:datastoreItem xmlns:ds="http://schemas.openxmlformats.org/officeDocument/2006/customXml" ds:itemID="{F44DCA1A-7F7B-4358-98D2-9231F53FCBC0}">
+<ds:datastoreItem xmlns:ds="http://schemas.openxmlformats.org/officeDocument/2006/customXml" ds:itemID="{9F2C65BA-B958-4696-BCD3-71E2F5544017}">
   <ds:schemaRefs>
     <ds:schemaRef ds:uri="http://schemas.openxmlformats.org/officeDocument/2006/bibliography"/>
   </ds:schemaRefs>

</xml_diff>